<commit_message>
Promene nakon FI izvestaja
</commit_message>
<xml_diff>
--- a/SSU/SSU_6.2_Stanodavac/6.2.1_Izdavanje_stana.docx
+++ b/SSU/SSU_6.2_Stanodavac/6.2.1_Izdavanje_stana.docx
@@ -2744,12 +2744,6 @@
     </w:tbl>
     <w:p>
       <w:pPr>
-        <w:pStyle w:val="ListParagraph"/>
-      </w:pPr>
-    </w:p>
-    <w:p>
-      <w:pPr>
-        <w:ind w:left="720"/>
         <w:jc w:val="both"/>
       </w:pPr>
     </w:p>
@@ -2792,7 +2786,13 @@
         <w:tab/>
       </w:r>
       <w:r>
-        <w:t>Stanodavac može da oznaĉi svoj stan izdatim nekom podstanaru</w:t>
+        <w:t>Stanodavac može da ozna</w:t>
+      </w:r>
+      <w:r>
+        <w:t>č</w:t>
+      </w:r>
+      <w:r>
+        <w:t>i svoj stan izdatim nekom podstanaru</w:t>
       </w:r>
     </w:p>
     <w:p>
@@ -2816,6 +2816,10 @@
       <w:pPr>
         <w:pStyle w:val="Heading3"/>
         <w:ind w:left="420"/>
+        <w:rPr>
+          <w:sz w:val="16"/>
+          <w:szCs w:val="16"/>
+        </w:rPr>
       </w:pPr>
     </w:p>
     <w:p>
@@ -2870,7 +2874,10 @@
         </w:numPr>
       </w:pPr>
       <w:r>
-        <w:t>Stanodavac unosi dužinu trajanja zakupa, i datum početka</w:t>
+        <w:t>Stanodavac unosi dužinu trajanja zakupa</w:t>
+      </w:r>
+      <w:r>
+        <w:t xml:space="preserve"> </w:t>
       </w:r>
     </w:p>
     <w:p>
@@ -2882,7 +2889,16 @@
         </w:numPr>
       </w:pPr>
       <w:r>
-        <w:t>Stanodavac unosi JMBG podstanara</w:t>
+        <w:t>Stanodavac unosi</w:t>
+      </w:r>
+      <w:r>
+        <w:t xml:space="preserve"> datum početka</w:t>
+      </w:r>
+      <w:r>
+        <w:t xml:space="preserve"> </w:t>
+      </w:r>
+      <w:r>
+        <w:t>zakupa</w:t>
       </w:r>
     </w:p>
     <w:p>
@@ -2894,7 +2910,10 @@
         </w:numPr>
       </w:pPr>
       <w:r>
-        <w:t>Stanodavac šalje zahtev podstanaru klikom na dugme “Potvrdi”</w:t>
+        <w:t xml:space="preserve">Stanodavac unosi </w:t>
+      </w:r>
+      <w:r>
+        <w:t>kvadraturu stana</w:t>
       </w:r>
     </w:p>
     <w:p>
@@ -2906,6 +2925,36 @@
         </w:numPr>
       </w:pPr>
       <w:r>
+        <w:t>Stanodavac unosi JMBG podstanara</w:t>
+      </w:r>
+    </w:p>
+    <w:p>
+      <w:pPr>
+        <w:pStyle w:val="ListParagraph"/>
+        <w:numPr>
+          <w:ilvl w:val="0"/>
+          <w:numId w:val="13"/>
+        </w:numPr>
+      </w:pPr>
+      <w:r>
+        <w:t>Stanodavac šalje zahtev podstanaru klikom na dugme “Po</w:t>
+      </w:r>
+      <w:r>
+        <w:t>šalji zahtev</w:t>
+      </w:r>
+      <w:r>
+        <w:t>”</w:t>
+      </w:r>
+    </w:p>
+    <w:p>
+      <w:pPr>
+        <w:pStyle w:val="ListParagraph"/>
+        <w:numPr>
+          <w:ilvl w:val="0"/>
+          <w:numId w:val="13"/>
+        </w:numPr>
+      </w:pPr>
+      <w:r>
         <w:t>Stanodavac dobija potvrdu od podstanara – stan je zakupljen</w:t>
       </w:r>
       <w:r>
@@ -2997,7 +3046,13 @@
         <w:t>.1</w:t>
       </w:r>
       <w:r>
-        <w:t>.5.</w:t>
+        <w:t>.</w:t>
+      </w:r>
+      <w:r>
+        <w:t>7</w:t>
+      </w:r>
+      <w:r>
+        <w:t>.</w:t>
       </w:r>
       <w:r>
         <w:t xml:space="preserve">a </w:t>
@@ -3031,10 +3086,8 @@
     <w:p>
       <w:pPr>
         <w:pStyle w:val="Heading3"/>
-      </w:pPr>
-      <w:r>
-        <w:tab/>
-      </w:r>
+        <w:ind w:firstLine="720"/>
+      </w:pPr>
       <w:bookmarkStart w:id="13" w:name="_Toc3088449"/>
       <w:r>
         <w:t>2.2</w:t>
@@ -3043,10 +3096,19 @@
         <w:t>.1</w:t>
       </w:r>
       <w:r>
-        <w:t>.5.</w:t>
-      </w:r>
-      <w:r>
-        <w:t xml:space="preserve">b </w:t>
+        <w:t>.</w:t>
+      </w:r>
+      <w:r>
+        <w:t>8</w:t>
+      </w:r>
+      <w:r>
+        <w:t>.</w:t>
+      </w:r>
+      <w:r>
+        <w:t>a</w:t>
+      </w:r>
+      <w:r>
+        <w:t xml:space="preserve"> </w:t>
       </w:r>
       <w:r>
         <w:t xml:space="preserve">Stanodavac </w:t>
@@ -3085,7 +3147,7 @@
         </w:numPr>
       </w:pPr>
       <w:r>
-        <w:t>Prikazuje se prethodna strana za unos potrebnih informacija s tim što je sada potrebno uneti validan JMBG.</w:t>
+        <w:t>Prikazuje se poruka da JMBG korisnika nije u sistemu.</w:t>
       </w:r>
     </w:p>
     <w:p>
@@ -3097,28 +3159,35 @@
         </w:numPr>
       </w:pPr>
       <w:r>
-        <w:t>Scenario se vraća na tačku 2.2.</w:t>
-      </w:r>
-      <w:r>
-        <w:t>1.</w:t>
-      </w:r>
-      <w:r>
-        <w:t>5.</w:t>
+        <w:t>Prikazuje se prethodna strana za unos potrebnih informacija s tim što je sada potrebno uneti validan JMBG.</w:t>
+      </w:r>
+    </w:p>
+    <w:p>
+      <w:pPr>
+        <w:pStyle w:val="ListParagraph"/>
+        <w:numPr>
+          <w:ilvl w:val="0"/>
+          <w:numId w:val="9"/>
+        </w:numPr>
+      </w:pPr>
+      <w:r>
+        <w:t>Scenario se vraća na tačku 2.2.1.4.</w:t>
       </w:r>
     </w:p>
     <w:p>
       <w:pPr>
         <w:pStyle w:val="Heading3"/>
       </w:pPr>
+      <w:r>
+        <w:tab/>
+      </w:r>
+      <w:bookmarkStart w:id="14" w:name="_Toc3088450"/>
     </w:p>
     <w:p>
       <w:pPr>
         <w:pStyle w:val="Heading3"/>
-      </w:pPr>
-      <w:r>
-        <w:tab/>
-      </w:r>
-      <w:bookmarkStart w:id="14" w:name="_Toc3088450"/>
+        <w:ind w:firstLine="720"/>
+      </w:pPr>
       <w:r>
         <w:t>2.2</w:t>
       </w:r>
@@ -3126,10 +3195,19 @@
         <w:t>.1</w:t>
       </w:r>
       <w:r>
-        <w:t>.5.</w:t>
-      </w:r>
-      <w:r>
-        <w:t xml:space="preserve">c </w:t>
+        <w:t>.</w:t>
+      </w:r>
+      <w:r>
+        <w:t>8</w:t>
+      </w:r>
+      <w:r>
+        <w:t>.</w:t>
+      </w:r>
+      <w:r>
+        <w:t>b</w:t>
+      </w:r>
+      <w:r>
+        <w:t xml:space="preserve"> </w:t>
       </w:r>
       <w:r>
         <w:t xml:space="preserve">Stanodavac </w:t>
@@ -3156,7 +3234,12 @@
         </w:numPr>
       </w:pPr>
       <w:r>
-        <w:t>Korisnik nije uneo neku/više informacija potrebnih za slanje zahteva podstanaru za izdavanje stanova.</w:t>
+        <w:t>Korisnik nije uneo neku/više informacija potrebnih za slanje zahteva podstanaru za izdava</w:t>
+      </w:r>
+      <w:bookmarkStart w:id="15" w:name="_GoBack"/>
+      <w:bookmarkEnd w:id="15"/>
+      <w:r>
+        <w:t>nje stanova.</w:t>
       </w:r>
     </w:p>
     <w:p>
@@ -3180,15 +3263,28 @@
         </w:numPr>
       </w:pPr>
       <w:r>
-        <w:t>Scenario se vraća na tačku 2.2.</w:t>
-      </w:r>
-      <w:r>
-        <w:t>1.</w:t>
-      </w:r>
-      <w:bookmarkStart w:id="15" w:name="_GoBack"/>
-      <w:bookmarkEnd w:id="15"/>
-      <w:r>
-        <w:t>5.</w:t>
+        <w:t xml:space="preserve">Prikazuje se poruka </w:t>
+      </w:r>
+      <w:r>
+        <w:t>da nisu popunjena odgovarajuca polja.</w:t>
+      </w:r>
+    </w:p>
+    <w:p>
+      <w:pPr>
+        <w:pStyle w:val="ListParagraph"/>
+        <w:numPr>
+          <w:ilvl w:val="0"/>
+          <w:numId w:val="10"/>
+        </w:numPr>
+      </w:pPr>
+      <w:r>
+        <w:t>Scenario se vraća na tačku 2.2.1.</w:t>
+      </w:r>
+      <w:r>
+        <w:t>1</w:t>
+      </w:r>
+      <w:r>
+        <w:t>.</w:t>
       </w:r>
     </w:p>
     <w:p/>
@@ -3210,13 +3306,16 @@
         <w:t>.</w:t>
       </w:r>
       <w:r>
-        <w:t>6</w:t>
+        <w:t>8</w:t>
       </w:r>
       <w:r>
         <w:t>.</w:t>
       </w:r>
       <w:r>
-        <w:t xml:space="preserve">a </w:t>
+        <w:t>c</w:t>
+      </w:r>
+      <w:r>
+        <w:t xml:space="preserve"> </w:t>
       </w:r>
       <w:r>
         <w:t xml:space="preserve">Stanodavac </w:t>
@@ -3226,14 +3325,7 @@
       </w:r>
       <w:bookmarkEnd w:id="16"/>
     </w:p>
-    <w:p>
-      <w:r>
-        <w:tab/>
-      </w:r>
-      <w:r>
-        <w:tab/>
-      </w:r>
-    </w:p>
+    <w:p/>
     <w:p>
       <w:pPr>
         <w:pStyle w:val="ListParagraph"/>
@@ -3243,8 +3335,36 @@
         </w:numPr>
       </w:pPr>
       <w:r>
+        <w:t>Prikayuje se poruka da njegov zahtev jo</w:t>
+      </w:r>
+      <w:r>
+        <w:rPr>
+          <w:lang w:val="sr-Latn-RS"/>
+        </w:rPr>
+        <w:t>š uvek nije prihvaćen.</w:t>
+      </w:r>
+    </w:p>
+    <w:p>
+      <w:pPr>
+        <w:pStyle w:val="ListParagraph"/>
+        <w:numPr>
+          <w:ilvl w:val="0"/>
+          <w:numId w:val="11"/>
+        </w:numPr>
+      </w:pPr>
+      <w:r>
         <w:t>Prikazuje se stranica koja omogućava stanodavcu da otkaže zahtev podstanaru.</w:t>
       </w:r>
+    </w:p>
+    <w:p>
+      <w:pPr>
+        <w:ind w:left="1440"/>
+      </w:pPr>
+    </w:p>
+    <w:p>
+      <w:pPr>
+        <w:ind w:left="720"/>
+      </w:pPr>
     </w:p>
     <w:p>
       <w:pPr>

</xml_diff>

<commit_message>
Manje izmene u SSU-ovima
</commit_message>
<xml_diff>
--- a/SSU/SSU_6.2_Stanodavac/6.2.1_Izdavanje_stana.docx
+++ b/SSU/SSU_6.2_Stanodavac/6.2.1_Izdavanje_stana.docx
@@ -2855,8 +2855,6 @@
       <w:r>
         <w:t>adresu stana</w:t>
       </w:r>
-      <w:bookmarkStart w:id="11" w:name="_GoBack"/>
-      <w:bookmarkEnd w:id="11"/>
     </w:p>
     <w:p>
       <w:pPr>
@@ -2930,7 +2928,13 @@
         </w:numPr>
       </w:pPr>
       <w:r>
-        <w:t>Stanodavac unosi JMBG podstanara</w:t>
+        <w:t xml:space="preserve">Stanodavac unosi </w:t>
+      </w:r>
+      <w:r>
+        <w:t>email</w:t>
+      </w:r>
+      <w:r>
+        <w:t xml:space="preserve"> podstanara</w:t>
       </w:r>
     </w:p>
     <w:p>
@@ -3023,7 +3027,7 @@
       <w:pPr>
         <w:pStyle w:val="Heading2"/>
       </w:pPr>
-      <w:bookmarkStart w:id="12" w:name="_Toc3088447"/>
+      <w:bookmarkStart w:id="11" w:name="_Toc3088447"/>
       <w:r>
         <w:t xml:space="preserve">2.3 </w:t>
       </w:r>
@@ -3033,39 +3037,39 @@
       <w:r>
         <w:t>Alternativni tokovi</w:t>
       </w:r>
+      <w:bookmarkEnd w:id="11"/>
+    </w:p>
+    <w:p/>
+    <w:p>
+      <w:pPr>
+        <w:pStyle w:val="Heading3"/>
+      </w:pPr>
+      <w:r>
+        <w:tab/>
+      </w:r>
+      <w:bookmarkStart w:id="12" w:name="_Toc3088448"/>
+      <w:r>
+        <w:t>2.2</w:t>
+      </w:r>
+      <w:r>
+        <w:t>.1</w:t>
+      </w:r>
+      <w:r>
+        <w:t>.</w:t>
+      </w:r>
+      <w:r>
+        <w:t>7</w:t>
+      </w:r>
+      <w:r>
+        <w:t>.</w:t>
+      </w:r>
+      <w:r>
+        <w:t xml:space="preserve">a </w:t>
+      </w:r>
+      <w:r>
+        <w:t>Stanodavac nije kliknuo na dugme potvrdi</w:t>
+      </w:r>
       <w:bookmarkEnd w:id="12"/>
-    </w:p>
-    <w:p/>
-    <w:p>
-      <w:pPr>
-        <w:pStyle w:val="Heading3"/>
-      </w:pPr>
-      <w:r>
-        <w:tab/>
-      </w:r>
-      <w:bookmarkStart w:id="13" w:name="_Toc3088448"/>
-      <w:r>
-        <w:t>2.2</w:t>
-      </w:r>
-      <w:r>
-        <w:t>.1</w:t>
-      </w:r>
-      <w:r>
-        <w:t>.</w:t>
-      </w:r>
-      <w:r>
-        <w:t>7</w:t>
-      </w:r>
-      <w:r>
-        <w:t>.</w:t>
-      </w:r>
-      <w:r>
-        <w:t xml:space="preserve">a </w:t>
-      </w:r>
-      <w:r>
-        <w:t>Stanodavac nije kliknuo na dugme potvrdi</w:t>
-      </w:r>
-      <w:bookmarkEnd w:id="13"/>
     </w:p>
     <w:p>
       <w:r>
@@ -3093,7 +3097,7 @@
         <w:pStyle w:val="Heading3"/>
         <w:ind w:firstLine="720"/>
       </w:pPr>
-      <w:bookmarkStart w:id="14" w:name="_Toc3088449"/>
+      <w:bookmarkStart w:id="13" w:name="_Toc3088449"/>
       <w:r>
         <w:t>2.2</w:t>
       </w:r>
@@ -3116,9 +3120,18 @@
         <w:t xml:space="preserve">Stanodavac </w:t>
       </w:r>
       <w:r>
-        <w:t>je uneo JMBG korisnika koji nije u sistemu</w:t>
-      </w:r>
-      <w:bookmarkEnd w:id="14"/>
+        <w:t xml:space="preserve">je uneo </w:t>
+      </w:r>
+      <w:r>
+        <w:t>email</w:t>
+      </w:r>
+      <w:r>
+        <w:t xml:space="preserve"> </w:t>
+      </w:r>
+      <w:r>
+        <w:t>korisnika koji nije u sistemu</w:t>
+      </w:r>
+      <w:bookmarkEnd w:id="13"/>
     </w:p>
     <w:p>
       <w:r>
@@ -3137,7 +3150,16 @@
         </w:numPr>
       </w:pPr>
       <w:r>
-        <w:t>Korisnik je uneo JMBG korisnika koji nije u sistemu.</w:t>
+        <w:t xml:space="preserve">Korisnik je uneo </w:t>
+      </w:r>
+      <w:r>
+        <w:t>email</w:t>
+      </w:r>
+      <w:r>
+        <w:t xml:space="preserve"> </w:t>
+      </w:r>
+      <w:r>
+        <w:t>korisnika koji nije u sistemu.</w:t>
       </w:r>
     </w:p>
     <w:p>
@@ -3149,7 +3171,16 @@
         </w:numPr>
       </w:pPr>
       <w:r>
-        <w:t>Prikazuje se poruka da JMBG korisnika nije u sistemu.</w:t>
+        <w:t xml:space="preserve">Prikazuje se poruka da </w:t>
+      </w:r>
+      <w:r>
+        <w:t>email</w:t>
+      </w:r>
+      <w:r>
+        <w:t xml:space="preserve"> </w:t>
+      </w:r>
+      <w:r>
+        <w:t>korisnika nije u sistemu.</w:t>
       </w:r>
     </w:p>
     <w:p>
@@ -3161,7 +3192,13 @@
         </w:numPr>
       </w:pPr>
       <w:r>
-        <w:t>Prikazuje se prethodna strana za unos potrebnih informacija s tim što je sada potrebno uneti validan JMBG.</w:t>
+        <w:t xml:space="preserve">Prikazuje se prethodna strana za unos potrebnih informacija s tim što je sada potrebno uneti validan </w:t>
+      </w:r>
+      <w:r>
+        <w:t>email</w:t>
+      </w:r>
+      <w:r>
+        <w:t>.</w:t>
       </w:r>
     </w:p>
     <w:p>
@@ -3175,15 +3212,12 @@
       <w:r>
         <w:t>Scenario se vraća na tačku 2.2.1.4.</w:t>
       </w:r>
-    </w:p>
-    <w:p>
-      <w:pPr>
-        <w:pStyle w:val="Heading3"/>
-      </w:pPr>
-      <w:r>
-        <w:tab/>
-      </w:r>
-      <w:bookmarkStart w:id="15" w:name="_Toc3088450"/>
+      <w:bookmarkStart w:id="14" w:name="_Toc3088450"/>
+    </w:p>
+    <w:p>
+      <w:pPr>
+        <w:ind w:left="1440"/>
+      </w:pPr>
     </w:p>
     <w:p>
       <w:pPr>
@@ -3214,7 +3248,7 @@
       <w:r>
         <w:t>nije popunio sva polja</w:t>
       </w:r>
-      <w:bookmarkEnd w:id="15"/>
+      <w:bookmarkEnd w:id="14"/>
     </w:p>
     <w:p>
       <w:r>
@@ -3283,7 +3317,7 @@
       <w:r>
         <w:tab/>
       </w:r>
-      <w:bookmarkStart w:id="16" w:name="_Toc3088451"/>
+      <w:bookmarkStart w:id="15" w:name="_Toc3088451"/>
       <w:r>
         <w:t>2.2</w:t>
       </w:r>
@@ -3308,7 +3342,7 @@
       <w:r>
         <w:t>ne dobija potvrdu od korisnika</w:t>
       </w:r>
-      <w:bookmarkEnd w:id="16"/>
+      <w:bookmarkEnd w:id="15"/>
     </w:p>
     <w:p/>
     <w:p>
@@ -3320,7 +3354,13 @@
         </w:numPr>
       </w:pPr>
       <w:r>
-        <w:t>Prikayuje se poruka da njegov zahtev jo</w:t>
+        <w:t>Prika</w:t>
+      </w:r>
+      <w:r>
+        <w:t>z</w:t>
+      </w:r>
+      <w:r>
+        <w:t>uje se poruka da njegov zahtev jo</w:t>
       </w:r>
       <w:r>
         <w:rPr>
@@ -3341,15 +3381,128 @@
         <w:t>Prikazuje se stranica koja omogućava stanodavcu da otkaže zahtev podstanaru.</w:t>
       </w:r>
     </w:p>
-    <w:p>
-      <w:pPr>
-        <w:ind w:left="1440"/>
-      </w:pPr>
-    </w:p>
-    <w:p>
-      <w:pPr>
-        <w:ind w:left="720"/>
-      </w:pPr>
+    <w:p/>
+    <w:p>
+      <w:pPr>
+        <w:pStyle w:val="Heading3"/>
+        <w:ind w:firstLine="720"/>
+      </w:pPr>
+      <w:r>
+        <w:t>2.2</w:t>
+      </w:r>
+      <w:r>
+        <w:t>.1</w:t>
+      </w:r>
+      <w:r>
+        <w:t>.</w:t>
+      </w:r>
+      <w:r>
+        <w:t>8</w:t>
+      </w:r>
+      <w:r>
+        <w:t>.</w:t>
+      </w:r>
+      <w:r>
+        <w:t>d</w:t>
+      </w:r>
+      <w:r>
+        <w:t xml:space="preserve"> </w:t>
+      </w:r>
+      <w:r>
+        <w:t xml:space="preserve">Stanodavac </w:t>
+      </w:r>
+      <w:r>
+        <w:t>je uneo email</w:t>
+      </w:r>
+      <w:r>
+        <w:t xml:space="preserve"> </w:t>
+      </w:r>
+      <w:r>
+        <w:t xml:space="preserve">korisnika </w:t>
+      </w:r>
+      <w:bookmarkStart w:id="16" w:name="_Hlk10645421"/>
+      <w:r>
+        <w:t>kojem je već izdao stan</w:t>
+      </w:r>
+      <w:bookmarkEnd w:id="16"/>
+    </w:p>
+    <w:p>
+      <w:r>
+        <w:tab/>
+      </w:r>
+      <w:r>
+        <w:tab/>
+      </w:r>
+    </w:p>
+    <w:p>
+      <w:pPr>
+        <w:pStyle w:val="ListParagraph"/>
+        <w:numPr>
+          <w:ilvl w:val="0"/>
+          <w:numId w:val="14"/>
+        </w:numPr>
+      </w:pPr>
+      <w:r>
+        <w:t>Korisnik je uneo email</w:t>
+      </w:r>
+      <w:r>
+        <w:t xml:space="preserve"> </w:t>
+      </w:r>
+      <w:r>
+        <w:t xml:space="preserve">korisnika </w:t>
+      </w:r>
+      <w:r>
+        <w:t>kojem je već izdao stan</w:t>
+      </w:r>
+      <w:r>
+        <w:t>.</w:t>
+      </w:r>
+    </w:p>
+    <w:p>
+      <w:pPr>
+        <w:pStyle w:val="ListParagraph"/>
+        <w:numPr>
+          <w:ilvl w:val="0"/>
+          <w:numId w:val="14"/>
+        </w:numPr>
+      </w:pPr>
+      <w:r>
+        <w:t xml:space="preserve">Prikazuje se poruka da </w:t>
+      </w:r>
+      <w:r>
+        <w:t>je već izdao stan tom podstanaru</w:t>
+      </w:r>
+      <w:r>
+        <w:t>.</w:t>
+      </w:r>
+    </w:p>
+    <w:p>
+      <w:pPr>
+        <w:pStyle w:val="ListParagraph"/>
+        <w:numPr>
+          <w:ilvl w:val="0"/>
+          <w:numId w:val="14"/>
+        </w:numPr>
+      </w:pPr>
+      <w:r>
+        <w:t>Prikazuje se prethodna strana za unos potrebnih informacija s tim što je sada potrebno uneti validan email.</w:t>
+      </w:r>
+    </w:p>
+    <w:p>
+      <w:pPr>
+        <w:pStyle w:val="ListParagraph"/>
+        <w:numPr>
+          <w:ilvl w:val="0"/>
+          <w:numId w:val="14"/>
+        </w:numPr>
+      </w:pPr>
+      <w:r>
+        <w:t>Scenario se vraća na tačku 2.2.1.4</w:t>
+      </w:r>
+    </w:p>
+    <w:p>
+      <w:bookmarkStart w:id="17" w:name="_GoBack"/>
+      <w:bookmarkEnd w:id="17"/>
     </w:p>
     <w:p>
       <w:pPr>
@@ -3364,14 +3517,14 @@
           <w:numId w:val="7"/>
         </w:numPr>
       </w:pPr>
-      <w:bookmarkStart w:id="17" w:name="_Toc3088452"/>
+      <w:bookmarkStart w:id="18" w:name="_Toc3088452"/>
       <w:r>
         <w:t>P</w:t>
       </w:r>
       <w:r>
         <w:t>osebni zahtevi</w:t>
       </w:r>
-      <w:bookmarkEnd w:id="17"/>
+      <w:bookmarkEnd w:id="18"/>
     </w:p>
     <w:p/>
     <w:p>
@@ -3382,40 +3535,6 @@
         <w:t>Nema ih.</w:t>
       </w:r>
     </w:p>
-    <w:p>
-      <w:pPr>
-        <w:pStyle w:val="Heading2"/>
-      </w:pPr>
-      <w:bookmarkStart w:id="18" w:name="_Toc3088453"/>
-      <w:r>
-        <w:t>2.</w:t>
-      </w:r>
-      <w:r>
-        <w:t>5</w:t>
-      </w:r>
-      <w:r>
-        <w:t xml:space="preserve"> </w:t>
-      </w:r>
-      <w:r>
-        <w:tab/>
-        <w:t>Preduslovi</w:t>
-      </w:r>
-      <w:bookmarkEnd w:id="18"/>
-    </w:p>
-    <w:p>
-      <w:r>
-        <w:tab/>
-      </w:r>
-    </w:p>
-    <w:p>
-      <w:pPr>
-        <w:ind w:left="720" w:firstLine="720"/>
-      </w:pPr>
-      <w:r>
-        <w:t>Stanodavac mora biti ulogovan na svoj profil.</w:t>
-      </w:r>
-    </w:p>
-    <w:p/>
     <w:p>
       <w:pPr>
         <w:pStyle w:val="Heading2"/>
@@ -3424,11 +3543,36 @@
           <w:numId w:val="7"/>
         </w:numPr>
       </w:pPr>
-      <w:bookmarkStart w:id="19" w:name="_Toc3088454"/>
-      <w:r>
+      <w:bookmarkStart w:id="19" w:name="_Toc3088453"/>
+      <w:r>
+        <w:t>Preduslovi</w:t>
+      </w:r>
+      <w:bookmarkEnd w:id="19"/>
+    </w:p>
+    <w:p/>
+    <w:p>
+      <w:pPr>
+        <w:ind w:left="720" w:firstLine="720"/>
+      </w:pPr>
+      <w:r>
+        <w:t>Stanodavac mora biti ulogovan na svoj profil.</w:t>
+      </w:r>
+    </w:p>
+    <w:p/>
+    <w:p>
+      <w:pPr>
+        <w:pStyle w:val="Heading2"/>
+        <w:numPr>
+          <w:ilvl w:val="1"/>
+          <w:numId w:val="7"/>
+        </w:numPr>
+      </w:pPr>
+      <w:bookmarkStart w:id="20" w:name="_Toc3088454"/>
+      <w:r>
+        <w:lastRenderedPageBreak/>
         <w:t>Posledice</w:t>
       </w:r>
-      <w:bookmarkEnd w:id="19"/>
+      <w:bookmarkEnd w:id="20"/>
     </w:p>
     <w:p/>
     <w:p>
@@ -4454,6 +4598,95 @@
     </w:lvl>
   </w:abstractNum>
   <w:abstractNum w:abstractNumId="5" w15:restartNumberingAfterBreak="0">
+    <w:nsid w:val="3FB122B9"/>
+    <w:multiLevelType w:val="hybridMultilevel"/>
+    <w:tmpl w:val="0540B36E"/>
+    <w:lvl w:ilvl="0" w:tplc="0846DFE6">
+      <w:start w:val="1"/>
+      <w:numFmt w:val="decimal"/>
+      <w:lvlText w:val="%1."/>
+      <w:lvlJc w:val="left"/>
+      <w:pPr>
+        <w:ind w:left="1800" w:hanging="360"/>
+      </w:pPr>
+      <w:rPr>
+        <w:rFonts w:hint="default"/>
+      </w:rPr>
+    </w:lvl>
+    <w:lvl w:ilvl="1" w:tplc="08090019" w:tentative="1">
+      <w:start w:val="1"/>
+      <w:numFmt w:val="lowerLetter"/>
+      <w:lvlText w:val="%2."/>
+      <w:lvlJc w:val="left"/>
+      <w:pPr>
+        <w:ind w:left="2520" w:hanging="360"/>
+      </w:pPr>
+    </w:lvl>
+    <w:lvl w:ilvl="2" w:tplc="0809001B" w:tentative="1">
+      <w:start w:val="1"/>
+      <w:numFmt w:val="lowerRoman"/>
+      <w:lvlText w:val="%3."/>
+      <w:lvlJc w:val="right"/>
+      <w:pPr>
+        <w:ind w:left="3240" w:hanging="180"/>
+      </w:pPr>
+    </w:lvl>
+    <w:lvl w:ilvl="3" w:tplc="0809000F" w:tentative="1">
+      <w:start w:val="1"/>
+      <w:numFmt w:val="decimal"/>
+      <w:lvlText w:val="%4."/>
+      <w:lvlJc w:val="left"/>
+      <w:pPr>
+        <w:ind w:left="3960" w:hanging="360"/>
+      </w:pPr>
+    </w:lvl>
+    <w:lvl w:ilvl="4" w:tplc="08090019" w:tentative="1">
+      <w:start w:val="1"/>
+      <w:numFmt w:val="lowerLetter"/>
+      <w:lvlText w:val="%5."/>
+      <w:lvlJc w:val="left"/>
+      <w:pPr>
+        <w:ind w:left="4680" w:hanging="360"/>
+      </w:pPr>
+    </w:lvl>
+    <w:lvl w:ilvl="5" w:tplc="0809001B" w:tentative="1">
+      <w:start w:val="1"/>
+      <w:numFmt w:val="lowerRoman"/>
+      <w:lvlText w:val="%6."/>
+      <w:lvlJc w:val="right"/>
+      <w:pPr>
+        <w:ind w:left="5400" w:hanging="180"/>
+      </w:pPr>
+    </w:lvl>
+    <w:lvl w:ilvl="6" w:tplc="0809000F" w:tentative="1">
+      <w:start w:val="1"/>
+      <w:numFmt w:val="decimal"/>
+      <w:lvlText w:val="%7."/>
+      <w:lvlJc w:val="left"/>
+      <w:pPr>
+        <w:ind w:left="6120" w:hanging="360"/>
+      </w:pPr>
+    </w:lvl>
+    <w:lvl w:ilvl="7" w:tplc="08090019" w:tentative="1">
+      <w:start w:val="1"/>
+      <w:numFmt w:val="lowerLetter"/>
+      <w:lvlText w:val="%8."/>
+      <w:lvlJc w:val="left"/>
+      <w:pPr>
+        <w:ind w:left="6840" w:hanging="360"/>
+      </w:pPr>
+    </w:lvl>
+    <w:lvl w:ilvl="8" w:tplc="0809001B" w:tentative="1">
+      <w:start w:val="1"/>
+      <w:numFmt w:val="lowerRoman"/>
+      <w:lvlText w:val="%9."/>
+      <w:lvlJc w:val="right"/>
+      <w:pPr>
+        <w:ind w:left="7560" w:hanging="180"/>
+      </w:pPr>
+    </w:lvl>
+  </w:abstractNum>
+  <w:abstractNum w:abstractNumId="6" w15:restartNumberingAfterBreak="0">
     <w:nsid w:val="452D1842"/>
     <w:multiLevelType w:val="multilevel"/>
     <w:tmpl w:val="99F60D5C"/>
@@ -4566,7 +4799,7 @@
       </w:rPr>
     </w:lvl>
   </w:abstractNum>
-  <w:abstractNum w:abstractNumId="6" w15:restartNumberingAfterBreak="0">
+  <w:abstractNum w:abstractNumId="7" w15:restartNumberingAfterBreak="0">
     <w:nsid w:val="549768B5"/>
     <w:multiLevelType w:val="multilevel"/>
     <w:tmpl w:val="AA2CED40"/>
@@ -4679,7 +4912,7 @@
       </w:rPr>
     </w:lvl>
   </w:abstractNum>
-  <w:abstractNum w:abstractNumId="7" w15:restartNumberingAfterBreak="0">
+  <w:abstractNum w:abstractNumId="8" w15:restartNumberingAfterBreak="0">
     <w:nsid w:val="5C99248F"/>
     <w:multiLevelType w:val="hybridMultilevel"/>
     <w:tmpl w:val="0540B36E"/>
@@ -4768,7 +5001,7 @@
       </w:pPr>
     </w:lvl>
   </w:abstractNum>
-  <w:abstractNum w:abstractNumId="8" w15:restartNumberingAfterBreak="0">
+  <w:abstractNum w:abstractNumId="9" w15:restartNumberingAfterBreak="0">
     <w:nsid w:val="61083259"/>
     <w:multiLevelType w:val="multilevel"/>
     <w:tmpl w:val="019E4B7C"/>
@@ -4881,7 +5114,7 @@
       </w:rPr>
     </w:lvl>
   </w:abstractNum>
-  <w:abstractNum w:abstractNumId="9" w15:restartNumberingAfterBreak="0">
+  <w:abstractNum w:abstractNumId="10" w15:restartNumberingAfterBreak="0">
     <w:nsid w:val="62A6354D"/>
     <w:multiLevelType w:val="multilevel"/>
     <w:tmpl w:val="20BAF09A"/>
@@ -4994,7 +5227,7 @@
       </w:rPr>
     </w:lvl>
   </w:abstractNum>
-  <w:abstractNum w:abstractNumId="10" w15:restartNumberingAfterBreak="0">
+  <w:abstractNum w:abstractNumId="11" w15:restartNumberingAfterBreak="0">
     <w:nsid w:val="7B2C27E2"/>
     <w:multiLevelType w:val="hybridMultilevel"/>
     <w:tmpl w:val="684E176A"/>
@@ -5083,7 +5316,7 @@
       </w:pPr>
     </w:lvl>
   </w:abstractNum>
-  <w:abstractNum w:abstractNumId="11" w15:restartNumberingAfterBreak="0">
+  <w:abstractNum w:abstractNumId="12" w15:restartNumberingAfterBreak="0">
     <w:nsid w:val="7C192C8C"/>
     <w:multiLevelType w:val="hybridMultilevel"/>
     <w:tmpl w:val="4906C674"/>
@@ -5170,7 +5403,7 @@
       </w:pPr>
     </w:lvl>
   </w:abstractNum>
-  <w:abstractNum w:abstractNumId="12" w15:restartNumberingAfterBreak="0">
+  <w:abstractNum w:abstractNumId="13" w15:restartNumberingAfterBreak="0">
     <w:nsid w:val="7D910A1D"/>
     <w:multiLevelType w:val="multilevel"/>
     <w:tmpl w:val="422C1D66"/>
@@ -5287,40 +5520,43 @@
     <w:abstractNumId w:val="3"/>
   </w:num>
   <w:num w:numId="2">
-    <w:abstractNumId w:val="6"/>
+    <w:abstractNumId w:val="7"/>
   </w:num>
   <w:num w:numId="3">
     <w:abstractNumId w:val="2"/>
   </w:num>
   <w:num w:numId="4">
-    <w:abstractNumId w:val="9"/>
+    <w:abstractNumId w:val="10"/>
   </w:num>
   <w:num w:numId="5">
     <w:abstractNumId w:val="0"/>
   </w:num>
   <w:num w:numId="6">
-    <w:abstractNumId w:val="5"/>
+    <w:abstractNumId w:val="6"/>
   </w:num>
   <w:num w:numId="7">
-    <w:abstractNumId w:val="12"/>
+    <w:abstractNumId w:val="13"/>
   </w:num>
   <w:num w:numId="8">
-    <w:abstractNumId w:val="10"/>
+    <w:abstractNumId w:val="11"/>
   </w:num>
   <w:num w:numId="9">
     <w:abstractNumId w:val="4"/>
   </w:num>
   <w:num w:numId="10">
-    <w:abstractNumId w:val="7"/>
+    <w:abstractNumId w:val="8"/>
   </w:num>
   <w:num w:numId="11">
     <w:abstractNumId w:val="1"/>
   </w:num>
   <w:num w:numId="12">
-    <w:abstractNumId w:val="11"/>
+    <w:abstractNumId w:val="12"/>
   </w:num>
   <w:num w:numId="13">
-    <w:abstractNumId w:val="8"/>
+    <w:abstractNumId w:val="9"/>
+  </w:num>
+  <w:num w:numId="14">
+    <w:abstractNumId w:val="5"/>
   </w:num>
 </w:numbering>
 </file>

</xml_diff>